<commit_message>
20250104 - Trabalho Python
</commit_message>
<xml_diff>
--- a/Applied Statistics/Aula 02/trab2/Trab2.docx
+++ b/Applied Statistics/Aula 02/trab2/Trab2.docx
@@ -1,6 +1,6 @@
 
 <file path=word/document.xml><?xml version="1.0" encoding="utf-8"?>
-<w:document xmlns:wpc="http://schemas.microsoft.com/office/word/2010/wordprocessingCanvas" xmlns:cx="http://schemas.microsoft.com/office/drawing/2014/chartex" xmlns:cx1="http://schemas.microsoft.com/office/drawing/2015/9/8/chartex" xmlns:cx2="http://schemas.microsoft.com/office/drawing/2015/10/21/chartex" xmlns:cx3="http://schemas.microsoft.com/office/drawing/2016/5/9/chartex" xmlns:cx4="http://schemas.microsoft.com/office/drawing/2016/5/10/chartex" xmlns:cx5="http://schemas.microsoft.com/office/drawing/2016/5/11/chartex" xmlns:cx6="http://schemas.microsoft.com/office/drawing/2016/5/12/chartex" xmlns:cx7="http://schemas.microsoft.com/office/drawing/2016/5/13/chartex" xmlns:cx8="http://schemas.microsoft.com/office/drawing/2016/5/14/chartex" xmlns:mc="http://schemas.openxmlformats.org/markup-compatibility/2006" xmlns:aink="http://schemas.microsoft.com/office/drawing/2016/ink" xmlns:am3d="http://schemas.microsoft.com/office/drawing/2017/model3d" xmlns:o="urn:schemas-microsoft-com:office:office" xmlns:oel="http://schemas.microsoft.com/office/2019/extlst" xmlns:r="http://schemas.openxmlformats.org/officeDocument/2006/relationships" xmlns:m="http://schemas.openxmlformats.org/officeDocument/2006/math" xmlns:v="urn:schemas-microsoft-com:vml" xmlns:wp14="http://schemas.microsoft.com/office/word/2010/wordprocessingDrawing" xmlns:wp="http://schemas.openxmlformats.org/drawingml/2006/wordprocessingDrawing" xmlns:w10="urn:schemas-microsoft-com:office:word" xmlns:w="http://schemas.openxmlformats.org/wordprocessingml/2006/main" xmlns:w14="http://schemas.microsoft.com/office/word/2010/wordml" xmlns:w15="http://schemas.microsoft.com/office/word/2012/wordml" xmlns:w16cex="http://schemas.microsoft.com/office/word/2018/wordml/cex" xmlns:w16cid="http://schemas.microsoft.com/office/word/2016/wordml/cid" xmlns:w16="http://schemas.microsoft.com/office/word/2018/wordml" xmlns:w16du="http://schemas.microsoft.com/office/word/2023/wordml/word16du" xmlns:w16sdtdh="http://schemas.microsoft.com/office/word/2020/wordml/sdtdatahash" xmlns:w16se="http://schemas.microsoft.com/office/word/2015/wordml/symex" xmlns:wpg="http://schemas.microsoft.com/office/word/2010/wordprocessingGroup" xmlns:wpi="http://schemas.microsoft.com/office/word/2010/wordprocessingInk" xmlns:wne="http://schemas.microsoft.com/office/word/2006/wordml" xmlns:wps="http://schemas.microsoft.com/office/word/2010/wordprocessingShape" mc:Ignorable="w14 w15 w16se w16cid w16 w16cex w16sdtdh w16du wp14">
+<w:document xmlns:wpc="http://schemas.microsoft.com/office/word/2010/wordprocessingCanvas" xmlns:cx="http://schemas.microsoft.com/office/drawing/2014/chartex" xmlns:cx1="http://schemas.microsoft.com/office/drawing/2015/9/8/chartex" xmlns:cx2="http://schemas.microsoft.com/office/drawing/2015/10/21/chartex" xmlns:cx3="http://schemas.microsoft.com/office/drawing/2016/5/9/chartex" xmlns:cx4="http://schemas.microsoft.com/office/drawing/2016/5/10/chartex" xmlns:cx5="http://schemas.microsoft.com/office/drawing/2016/5/11/chartex" xmlns:cx6="http://schemas.microsoft.com/office/drawing/2016/5/12/chartex" xmlns:cx7="http://schemas.microsoft.com/office/drawing/2016/5/13/chartex" xmlns:cx8="http://schemas.microsoft.com/office/drawing/2016/5/14/chartex" xmlns:mc="http://schemas.openxmlformats.org/markup-compatibility/2006" xmlns:aink="http://schemas.microsoft.com/office/drawing/2016/ink" xmlns:am3d="http://schemas.microsoft.com/office/drawing/2017/model3d" xmlns:o="urn:schemas-microsoft-com:office:office" xmlns:oel="http://schemas.microsoft.com/office/2019/extlst" xmlns:r="http://schemas.openxmlformats.org/officeDocument/2006/relationships" xmlns:m="http://schemas.openxmlformats.org/officeDocument/2006/math" xmlns:v="urn:schemas-microsoft-com:vml" xmlns:wp14="http://schemas.microsoft.com/office/word/2010/wordprocessingDrawing" xmlns:wp="http://schemas.openxmlformats.org/drawingml/2006/wordprocessingDrawing" xmlns:w10="urn:schemas-microsoft-com:office:word" xmlns:w="http://schemas.openxmlformats.org/wordprocessingml/2006/main" xmlns:w14="http://schemas.microsoft.com/office/word/2010/wordml" xmlns:w15="http://schemas.microsoft.com/office/word/2012/wordml" xmlns:w16cex="http://schemas.microsoft.com/office/word/2018/wordml/cex" xmlns:w16cid="http://schemas.microsoft.com/office/word/2016/wordml/cid" xmlns:w16="http://schemas.microsoft.com/office/word/2018/wordml" xmlns:w16du="http://schemas.microsoft.com/office/word/2023/wordml/word16du" xmlns:w16sdtdh="http://schemas.microsoft.com/office/word/2020/wordml/sdtdatahash" xmlns:w16sdtfl="http://schemas.microsoft.com/office/word/2024/wordml/sdtformatlock" xmlns:w16se="http://schemas.microsoft.com/office/word/2015/wordml/symex" xmlns:wpg="http://schemas.microsoft.com/office/word/2010/wordprocessingGroup" xmlns:wpi="http://schemas.microsoft.com/office/word/2010/wordprocessingInk" xmlns:wne="http://schemas.microsoft.com/office/word/2006/wordml" xmlns:wps="http://schemas.microsoft.com/office/word/2010/wordprocessingShape" mc:Ignorable="w14 w15 w16se w16cid w16 w16cex w16sdtdh w16sdtfl w16du wp14">
   <w:body>
     <w:p>
       <w:pPr>
@@ -17,22 +17,58 @@
           <w:sz w:val="28"/>
           <w:lang w:val="en-US"/>
         </w:rPr>
-        <w:t xml:space="preserve">Applied Statistic  – Turma </w:t>
-      </w:r>
+        <w:t xml:space="preserve">Applied </w:t>
+      </w:r>
+      <w:proofErr w:type="gramStart"/>
       <w:r>
         <w:rPr>
           <w:b/>
           <w:sz w:val="28"/>
           <w:lang w:val="en-US"/>
         </w:rPr>
-        <w:t>9</w:t>
-      </w:r>
+        <w:t>Statistic  –</w:t>
+      </w:r>
+      <w:proofErr w:type="gramEnd"/>
       <w:r>
         <w:rPr>
           <w:b/>
           <w:sz w:val="28"/>
           <w:lang w:val="en-US"/>
         </w:rPr>
+        <w:t xml:space="preserve"> </w:t>
+      </w:r>
+      <w:proofErr w:type="spellStart"/>
+      <w:r>
+        <w:rPr>
+          <w:b/>
+          <w:sz w:val="28"/>
+          <w:lang w:val="en-US"/>
+        </w:rPr>
+        <w:t>Turma</w:t>
+      </w:r>
+      <w:proofErr w:type="spellEnd"/>
+      <w:r>
+        <w:rPr>
+          <w:b/>
+          <w:sz w:val="28"/>
+          <w:lang w:val="en-US"/>
+        </w:rPr>
+        <w:t xml:space="preserve"> </w:t>
+      </w:r>
+      <w:r>
+        <w:rPr>
+          <w:b/>
+          <w:sz w:val="28"/>
+          <w:lang w:val="en-US"/>
+        </w:rPr>
+        <w:t>9</w:t>
+      </w:r>
+      <w:r>
+        <w:rPr>
+          <w:b/>
+          <w:sz w:val="28"/>
+          <w:lang w:val="en-US"/>
+        </w:rPr>
         <w:t>DTSR</w:t>
       </w:r>
     </w:p>
@@ -43,11 +79,19 @@
           <w:lang w:val="en-US"/>
         </w:rPr>
       </w:pPr>
+      <w:proofErr w:type="spellStart"/>
       <w:r>
         <w:rPr>
           <w:lang w:val="en-US"/>
         </w:rPr>
-        <w:t>Trabalho 2</w:t>
+        <w:t>Trabalho</w:t>
+      </w:r>
+      <w:proofErr w:type="spellEnd"/>
+      <w:r>
+        <w:rPr>
+          <w:lang w:val="en-US"/>
+        </w:rPr>
+        <w:t xml:space="preserve"> 2</w:t>
       </w:r>
     </w:p>
     <w:p>
@@ -98,14 +142,7 @@
           <w:rFonts w:ascii="Arial" w:hAnsi="Arial" w:cs="Arial"/>
           <w:b/>
         </w:rPr>
-        <w:t xml:space="preserve"> </w:t>
-      </w:r>
-      <w:r>
-        <w:rPr>
-          <w:rFonts w:ascii="Arial" w:hAnsi="Arial" w:cs="Arial"/>
-          <w:b/>
-        </w:rPr>
-        <w:t>Distribuição de probabilidade de Poisson. Distribuição Normal</w:t>
+        <w:t xml:space="preserve"> Distribuição de probabilidade de Poisson. Distribuição Normal</w:t>
       </w:r>
       <w:r>
         <w:rPr>
@@ -150,8 +187,13 @@
         <w:spacing w:line="360" w:lineRule="auto"/>
         <w:ind w:left="0"/>
       </w:pPr>
-      <w:r>
-        <w:t>(  ) valor extremo</w:t>
+      <w:proofErr w:type="gramStart"/>
+      <w:r>
+        <w:t>(  )</w:t>
+      </w:r>
+      <w:proofErr w:type="gramEnd"/>
+      <w:r>
+        <w:t xml:space="preserve"> valor extremo</w:t>
       </w:r>
     </w:p>
     <w:p>
@@ -160,8 +202,13 @@
         <w:spacing w:line="360" w:lineRule="auto"/>
         <w:ind w:left="0"/>
       </w:pPr>
-      <w:r>
-        <w:t>(  ) valor atípico</w:t>
+      <w:proofErr w:type="gramStart"/>
+      <w:r>
+        <w:t>(  )</w:t>
+      </w:r>
+      <w:proofErr w:type="gramEnd"/>
+      <w:r>
+        <w:t xml:space="preserve"> valor atípico</w:t>
       </w:r>
     </w:p>
     <w:p>
@@ -171,7 +218,13 @@
         <w:ind w:left="0"/>
       </w:pPr>
       <w:r>
-        <w:t>(  ) ambos</w:t>
+        <w:t>(</w:t>
+      </w:r>
+      <w:r>
+        <w:t>X</w:t>
+      </w:r>
+      <w:r>
+        <w:t>) ambos</w:t>
       </w:r>
     </w:p>
     <w:p/>
@@ -181,18 +234,33 @@
       </w:r>
     </w:p>
     <w:p>
-      <w:r>
-        <w:t>(  ) a variabilidade em torno da média</w:t>
+      <w:proofErr w:type="gramStart"/>
+      <w:r>
+        <w:t>(  )</w:t>
+      </w:r>
+      <w:proofErr w:type="gramEnd"/>
+      <w:r>
+        <w:t xml:space="preserve"> a variabilidade em torno da média</w:t>
       </w:r>
     </w:p>
     <w:p>
-      <w:r>
-        <w:t>(  ) a variabilidade em torno da mediana</w:t>
+      <w:proofErr w:type="gramStart"/>
+      <w:r>
+        <w:t>(  )</w:t>
+      </w:r>
+      <w:proofErr w:type="gramEnd"/>
+      <w:r>
+        <w:t xml:space="preserve"> a variabilidade em torno da mediana</w:t>
       </w:r>
     </w:p>
     <w:p>
-      <w:r>
-        <w:t>(  ) a medida relativa da variabilidade em torno da média</w:t>
+      <w:proofErr w:type="gramStart"/>
+      <w:r>
+        <w:t>(  )</w:t>
+      </w:r>
+      <w:proofErr w:type="gramEnd"/>
+      <w:r>
+        <w:t xml:space="preserve"> a medida relativa da variabilidade em torno da média</w:t>
       </w:r>
     </w:p>
     <w:p/>
@@ -202,23 +270,44 @@
       </w:r>
     </w:p>
     <w:p>
-      <w:r>
-        <w:t>(  ) a temperatura do corpo, o número de crianças, o sexo, a área de um campo de futebol</w:t>
+      <w:proofErr w:type="gramStart"/>
+      <w:r>
+        <w:t>(  )</w:t>
+      </w:r>
+      <w:proofErr w:type="gramEnd"/>
+      <w:r>
+        <w:t xml:space="preserve"> a temperatura do corpo, o número de crianças, o sexo, a área de um campo de futebol</w:t>
       </w:r>
     </w:p>
     <w:p>
       <w:r>
-        <w:t xml:space="preserve">(  )  idade, a temperatura corporal, o consumo de combustível, a renda </w:t>
+        <w:t>(</w:t>
+      </w:r>
+      <w:r>
+        <w:t>X</w:t>
+      </w:r>
+      <w:r>
+        <w:t xml:space="preserve">)  idade, a temperatura corporal, o consumo de combustível, a renda </w:t>
       </w:r>
     </w:p>
     <w:p>
-      <w:r>
-        <w:t xml:space="preserve">(  ) número de filhos, sexo, consumo de combustível, a renda </w:t>
+      <w:proofErr w:type="gramStart"/>
+      <w:r>
+        <w:t>(  )</w:t>
+      </w:r>
+      <w:proofErr w:type="gramEnd"/>
+      <w:r>
+        <w:t xml:space="preserve"> número de filhos, sexo, consumo de combustível, a renda </w:t>
       </w:r>
     </w:p>
     <w:p>
-      <w:r>
-        <w:t xml:space="preserve">(  ) gênero, consumo de combustível, área de um campo de futebol, renda </w:t>
+      <w:proofErr w:type="gramStart"/>
+      <w:r>
+        <w:t>(  )</w:t>
+      </w:r>
+      <w:proofErr w:type="gramEnd"/>
+      <w:r>
+        <w:t xml:space="preserve"> gênero, consumo de combustível, área de um campo de futebol, renda </w:t>
       </w:r>
     </w:p>
     <w:p>
@@ -429,43 +518,83 @@
       </w:r>
     </w:p>
     <w:p>
-      <w:r>
-        <w:t>(  ) média</w:t>
+      <w:proofErr w:type="gramStart"/>
+      <w:r>
+        <w:t>(  )</w:t>
+      </w:r>
+      <w:proofErr w:type="gramEnd"/>
+      <w:r>
+        <w:t xml:space="preserve"> média</w:t>
       </w:r>
     </w:p>
     <w:p>
-      <w:r>
-        <w:t>(  ) curtose</w:t>
+      <w:proofErr w:type="gramStart"/>
+      <w:r>
+        <w:t>(  )</w:t>
+      </w:r>
+      <w:proofErr w:type="gramEnd"/>
+      <w:r>
+        <w:t xml:space="preserve"> curtose</w:t>
       </w:r>
     </w:p>
     <w:p>
-      <w:r>
-        <w:t>(  ) mediana</w:t>
+      <w:proofErr w:type="gramStart"/>
+      <w:r>
+        <w:t>(  )</w:t>
+      </w:r>
+      <w:proofErr w:type="gramEnd"/>
+      <w:r>
+        <w:t xml:space="preserve"> mediana</w:t>
       </w:r>
     </w:p>
     <w:p>
-      <w:r>
-        <w:t>(  ) desvio padrão</w:t>
+      <w:proofErr w:type="gramStart"/>
+      <w:r>
+        <w:t>(  )</w:t>
+      </w:r>
+      <w:proofErr w:type="gramEnd"/>
+      <w:r>
+        <w:t xml:space="preserve"> desvio padrão</w:t>
       </w:r>
     </w:p>
     <w:p>
-      <w:r>
-        <w:t>(  ) variância</w:t>
+      <w:proofErr w:type="gramStart"/>
+      <w:r>
+        <w:t>(  )</w:t>
+      </w:r>
+      <w:proofErr w:type="gramEnd"/>
+      <w:r>
+        <w:t xml:space="preserve"> variância</w:t>
       </w:r>
     </w:p>
     <w:p>
-      <w:r>
-        <w:t>(  ) moda</w:t>
+      <w:proofErr w:type="gramStart"/>
+      <w:r>
+        <w:t>(  )</w:t>
+      </w:r>
+      <w:proofErr w:type="gramEnd"/>
+      <w:r>
+        <w:t xml:space="preserve"> moda</w:t>
       </w:r>
     </w:p>
     <w:p>
-      <w:r>
-        <w:t>(  ) assimetria</w:t>
+      <w:proofErr w:type="gramStart"/>
+      <w:r>
+        <w:t>(  )</w:t>
+      </w:r>
+      <w:proofErr w:type="gramEnd"/>
+      <w:r>
+        <w:t xml:space="preserve"> assimetria</w:t>
       </w:r>
     </w:p>
     <w:p>
-      <w:r>
-        <w:t>(  ) intervalo interquartil</w:t>
+      <w:proofErr w:type="gramStart"/>
+      <w:r>
+        <w:t>(  )</w:t>
+      </w:r>
+      <w:proofErr w:type="gramEnd"/>
+      <w:r>
+        <w:t xml:space="preserve"> intervalo interquartil</w:t>
       </w:r>
     </w:p>
     <w:p/>
@@ -495,21 +624,7 @@
           <w:b/>
         </w:rPr>
         <w:lastRenderedPageBreak/>
-        <w:t xml:space="preserve">Parte </w:t>
-      </w:r>
-      <w:r>
-        <w:rPr>
-          <w:rFonts w:ascii="Arial" w:hAnsi="Arial" w:cs="Arial"/>
-          <w:b/>
-        </w:rPr>
-        <w:t>2</w:t>
-      </w:r>
-      <w:r>
-        <w:rPr>
-          <w:rFonts w:ascii="Arial" w:hAnsi="Arial" w:cs="Arial"/>
-          <w:b/>
-        </w:rPr>
-        <w:t>:</w:t>
+        <w:t>Parte 2:</w:t>
       </w:r>
     </w:p>
     <w:p>
@@ -528,7 +643,21 @@
         <w:rPr>
           <w:bCs/>
         </w:rPr>
-        <w:t xml:space="preserve">Utilize a tabela de Poisson e calcule a probabilidade para cada k ocorrência, dada que a média de gols é igual  a </w:t>
+        <w:t xml:space="preserve">Utilize a tabela de Poisson e calcule a probabilidade para cada k ocorrência, dada que a média de gols é </w:t>
+      </w:r>
+      <w:proofErr w:type="gramStart"/>
+      <w:r>
+        <w:rPr>
+          <w:bCs/>
+        </w:rPr>
+        <w:t>igual  a</w:t>
+      </w:r>
+      <w:proofErr w:type="gramEnd"/>
+      <w:r>
+        <w:rPr>
+          <w:bCs/>
+        </w:rPr>
+        <w:t xml:space="preserve"> </w:t>
       </w:r>
       <w:r>
         <w:rPr>
@@ -543,14 +672,6 @@
         </w:rPr>
         <w:t>=2.5:</w:t>
       </w:r>
-    </w:p>
-    <w:p>
-      <w:pPr>
-        <w:ind w:left="720"/>
-        <w:rPr>
-          <w:bCs/>
-        </w:rPr>
-      </w:pPr>
     </w:p>
     <w:p>
       <w:pPr>
@@ -569,6 +690,12 @@
         </w:rPr>
         <w:t>P(K=0) =</w:t>
       </w:r>
+      <w:r>
+        <w:rPr>
+          <w:bCs/>
+        </w:rPr>
+        <w:t xml:space="preserve"> 8,21%</w:t>
+      </w:r>
     </w:p>
     <w:p>
       <w:pPr>
@@ -585,7 +712,21 @@
         <w:rPr>
           <w:bCs/>
         </w:rPr>
-        <w:t>P(K=1)=</w:t>
+        <w:t>P(K=</w:t>
+      </w:r>
+      <w:proofErr w:type="gramStart"/>
+      <w:r>
+        <w:rPr>
+          <w:bCs/>
+        </w:rPr>
+        <w:t>1)=</w:t>
+      </w:r>
+      <w:proofErr w:type="gramEnd"/>
+      <w:r>
+        <w:rPr>
+          <w:bCs/>
+        </w:rPr>
+        <w:t xml:space="preserve"> 20,52%</w:t>
       </w:r>
     </w:p>
     <w:p>
@@ -603,7 +744,21 @@
         <w:rPr>
           <w:bCs/>
         </w:rPr>
-        <w:t>P(K=2)=</w:t>
+        <w:t>P(K=</w:t>
+      </w:r>
+      <w:proofErr w:type="gramStart"/>
+      <w:r>
+        <w:rPr>
+          <w:bCs/>
+        </w:rPr>
+        <w:t>2)=</w:t>
+      </w:r>
+      <w:proofErr w:type="gramEnd"/>
+      <w:r>
+        <w:rPr>
+          <w:bCs/>
+        </w:rPr>
+        <w:t xml:space="preserve"> 24,65%</w:t>
       </w:r>
     </w:p>
     <w:p>
@@ -621,7 +776,21 @@
         <w:rPr>
           <w:bCs/>
         </w:rPr>
-        <w:t>P(K=3)=</w:t>
+        <w:t>P(K=</w:t>
+      </w:r>
+      <w:proofErr w:type="gramStart"/>
+      <w:r>
+        <w:rPr>
+          <w:bCs/>
+        </w:rPr>
+        <w:t>3)=</w:t>
+      </w:r>
+      <w:proofErr w:type="gramEnd"/>
+      <w:r>
+        <w:rPr>
+          <w:bCs/>
+        </w:rPr>
+        <w:t xml:space="preserve"> 21,38%</w:t>
       </w:r>
     </w:p>
     <w:p>
@@ -639,7 +808,21 @@
         <w:rPr>
           <w:bCs/>
         </w:rPr>
-        <w:t>P(K=4)=</w:t>
+        <w:t>P(K=</w:t>
+      </w:r>
+      <w:proofErr w:type="gramStart"/>
+      <w:r>
+        <w:rPr>
+          <w:bCs/>
+        </w:rPr>
+        <w:t>4)=</w:t>
+      </w:r>
+      <w:proofErr w:type="gramEnd"/>
+      <w:r>
+        <w:rPr>
+          <w:bCs/>
+        </w:rPr>
+        <w:t xml:space="preserve"> 13,36%</w:t>
       </w:r>
     </w:p>
     <w:p>
@@ -657,7 +840,21 @@
         <w:rPr>
           <w:bCs/>
         </w:rPr>
-        <w:t>P(K=5)=</w:t>
+        <w:t>P(K=</w:t>
+      </w:r>
+      <w:proofErr w:type="gramStart"/>
+      <w:r>
+        <w:rPr>
+          <w:bCs/>
+        </w:rPr>
+        <w:t>5)=</w:t>
+      </w:r>
+      <w:proofErr w:type="gramEnd"/>
+      <w:r>
+        <w:rPr>
+          <w:bCs/>
+        </w:rPr>
+        <w:t xml:space="preserve"> 6,68%</w:t>
       </w:r>
     </w:p>
     <w:p>
@@ -675,7 +872,21 @@
         <w:rPr>
           <w:bCs/>
         </w:rPr>
-        <w:t>P(K=6)=</w:t>
+        <w:t>P(K=</w:t>
+      </w:r>
+      <w:proofErr w:type="gramStart"/>
+      <w:r>
+        <w:rPr>
+          <w:bCs/>
+        </w:rPr>
+        <w:t>6)=</w:t>
+      </w:r>
+      <w:proofErr w:type="gramEnd"/>
+      <w:r>
+        <w:rPr>
+          <w:bCs/>
+        </w:rPr>
+        <w:t xml:space="preserve"> 2,78%</w:t>
       </w:r>
     </w:p>
     <w:p>
@@ -693,7 +904,21 @@
         <w:rPr>
           <w:bCs/>
         </w:rPr>
-        <w:t>P(K=7)=</w:t>
+        <w:t>P(K=</w:t>
+      </w:r>
+      <w:proofErr w:type="gramStart"/>
+      <w:r>
+        <w:rPr>
+          <w:bCs/>
+        </w:rPr>
+        <w:t>7)=</w:t>
+      </w:r>
+      <w:proofErr w:type="gramEnd"/>
+      <w:r>
+        <w:rPr>
+          <w:bCs/>
+        </w:rPr>
+        <w:t xml:space="preserve"> 1,00 %</w:t>
       </w:r>
     </w:p>
     <w:p>
@@ -711,7 +936,21 @@
         <w:rPr>
           <w:bCs/>
         </w:rPr>
-        <w:t>P(K=8)=</w:t>
+        <w:t>P(K=</w:t>
+      </w:r>
+      <w:proofErr w:type="gramStart"/>
+      <w:r>
+        <w:rPr>
+          <w:bCs/>
+        </w:rPr>
+        <w:t>8)=</w:t>
+      </w:r>
+      <w:proofErr w:type="gramEnd"/>
+      <w:r>
+        <w:rPr>
+          <w:bCs/>
+        </w:rPr>
+        <w:t xml:space="preserve"> 0,031%</w:t>
       </w:r>
     </w:p>
     <w:p>
@@ -729,18 +968,31 @@
         <w:rPr>
           <w:bCs/>
         </w:rPr>
-        <w:t>P(K=9)=</w:t>
+        <w:t>P(K=</w:t>
+      </w:r>
+      <w:proofErr w:type="gramStart"/>
+      <w:r>
+        <w:rPr>
+          <w:bCs/>
+        </w:rPr>
+        <w:t>9)=</w:t>
+      </w:r>
+      <w:proofErr w:type="gramEnd"/>
+      <w:r>
+        <w:rPr>
+          <w:bCs/>
+        </w:rPr>
+        <w:t xml:space="preserve"> 0,009%</w:t>
       </w:r>
     </w:p>
     <w:p>
       <w:pPr>
-        <w:rPr>
-          <w:b/>
+        <w:spacing w:after="0" w:line="240" w:lineRule="auto"/>
+        <w:rPr>
           <w:bCs/>
         </w:rPr>
       </w:pPr>
     </w:p>
-    <w:p/>
     <w:p>
       <w:pPr>
         <w:pStyle w:val="PargrafodaLista"/>
@@ -762,14 +1014,6 @@
     </w:p>
     <w:p>
       <w:pPr>
-        <w:ind w:left="360"/>
-        <w:rPr>
-          <w:bCs/>
-        </w:rPr>
-      </w:pPr>
-    </w:p>
-    <w:p>
-      <w:pPr>
         <w:numPr>
           <w:ilvl w:val="0"/>
           <w:numId w:val="30"/>
@@ -779,11 +1023,25 @@
           <w:bCs/>
         </w:rPr>
       </w:pPr>
-      <w:r>
-        <w:rPr>
-          <w:bCs/>
-        </w:rPr>
-        <w:t xml:space="preserve">P(Z &lt; 0)  = </w:t>
+      <w:proofErr w:type="gramStart"/>
+      <w:r>
+        <w:rPr>
+          <w:bCs/>
+        </w:rPr>
+        <w:t>P(</w:t>
+      </w:r>
+      <w:proofErr w:type="gramEnd"/>
+      <w:r>
+        <w:rPr>
+          <w:bCs/>
+        </w:rPr>
+        <w:t xml:space="preserve">Z &lt; 0)  = </w:t>
+      </w:r>
+      <w:r>
+        <w:rPr>
+          <w:bCs/>
+        </w:rPr>
+        <w:t>50%</w:t>
       </w:r>
     </w:p>
     <w:p>
@@ -797,11 +1055,25 @@
           <w:bCs/>
         </w:rPr>
       </w:pPr>
-      <w:r>
-        <w:rPr>
-          <w:bCs/>
-        </w:rPr>
-        <w:t>P(Z &gt; 0) =</w:t>
+      <w:proofErr w:type="gramStart"/>
+      <w:r>
+        <w:rPr>
+          <w:bCs/>
+        </w:rPr>
+        <w:t>P(</w:t>
+      </w:r>
+      <w:proofErr w:type="gramEnd"/>
+      <w:r>
+        <w:rPr>
+          <w:bCs/>
+        </w:rPr>
+        <w:t>Z &gt; 0) =</w:t>
+      </w:r>
+      <w:r>
+        <w:rPr>
+          <w:bCs/>
+        </w:rPr>
+        <w:t xml:space="preserve"> 50%</w:t>
       </w:r>
     </w:p>
     <w:p>
@@ -821,6 +1093,12 @@
         </w:rPr>
         <w:t>P(Z&gt; 1.96) =</w:t>
       </w:r>
+      <w:r>
+        <w:rPr>
+          <w:bCs/>
+        </w:rPr>
+        <w:t xml:space="preserve"> 2,50% </w:t>
+      </w:r>
     </w:p>
     <w:p>
       <w:pPr>
@@ -833,11 +1111,31 @@
           <w:bCs/>
         </w:rPr>
       </w:pPr>
-      <w:r>
-        <w:rPr>
-          <w:bCs/>
-        </w:rPr>
-        <w:t>P(Z &lt; -1.96) =</w:t>
+      <w:proofErr w:type="gramStart"/>
+      <w:r>
+        <w:rPr>
+          <w:bCs/>
+        </w:rPr>
+        <w:t>P(</w:t>
+      </w:r>
+      <w:proofErr w:type="gramEnd"/>
+      <w:r>
+        <w:rPr>
+          <w:bCs/>
+        </w:rPr>
+        <w:t>Z &lt; -1.96) =</w:t>
+      </w:r>
+      <w:r>
+        <w:rPr>
+          <w:bCs/>
+        </w:rPr>
+        <w:t xml:space="preserve"> 2,50</w:t>
+      </w:r>
+      <w:r>
+        <w:rPr>
+          <w:bCs/>
+        </w:rPr>
+        <w:t>%</w:t>
       </w:r>
     </w:p>
     <w:p>
@@ -851,22 +1149,30 @@
           <w:bCs/>
         </w:rPr>
       </w:pPr>
-      <w:r>
-        <w:rPr>
-          <w:bCs/>
-        </w:rPr>
-        <w:t xml:space="preserve">P(-1.96 &lt; Z &lt; 1.96) =  </w:t>
+      <w:proofErr w:type="gramStart"/>
+      <w:r>
+        <w:rPr>
+          <w:bCs/>
+        </w:rPr>
+        <w:t>P(</w:t>
+      </w:r>
+      <w:proofErr w:type="gramEnd"/>
+      <w:r>
+        <w:rPr>
+          <w:bCs/>
+        </w:rPr>
+        <w:t xml:space="preserve">-1.96 &lt; Z &lt; 1.96) =  </w:t>
+      </w:r>
+      <w:r>
+        <w:rPr>
+          <w:bCs/>
+        </w:rPr>
+        <w:t>95%</w:t>
       </w:r>
     </w:p>
     <w:p>
       <w:pPr>
-        <w:rPr>
-          <w:bCs/>
-        </w:rPr>
-      </w:pPr>
-    </w:p>
-    <w:p>
-      <w:pPr>
+        <w:spacing w:after="0" w:line="240" w:lineRule="auto"/>
         <w:rPr>
           <w:bCs/>
         </w:rPr>
@@ -893,14 +1199,6 @@
     </w:p>
     <w:p>
       <w:pPr>
-        <w:jc w:val="both"/>
-        <w:rPr>
-          <w:bCs/>
-        </w:rPr>
-      </w:pPr>
-    </w:p>
-    <w:p>
-      <w:pPr>
         <w:numPr>
           <w:ilvl w:val="0"/>
           <w:numId w:val="32"/>
@@ -917,11 +1215,19 @@
         </w:rPr>
         <w:t xml:space="preserve">Sorteando-se um aluno ao acaso, qual a probabilidade </w:t>
       </w:r>
-      <w:r>
-        <w:rPr>
-          <w:bCs/>
-        </w:rPr>
-        <w:t xml:space="preserve">dele </w:t>
+      <w:proofErr w:type="gramStart"/>
+      <w:r>
+        <w:rPr>
+          <w:bCs/>
+        </w:rPr>
+        <w:t>dele</w:t>
+      </w:r>
+      <w:proofErr w:type="gramEnd"/>
+      <w:r>
+        <w:rPr>
+          <w:bCs/>
+        </w:rPr>
+        <w:t xml:space="preserve"> </w:t>
       </w:r>
       <w:r>
         <w:rPr>
@@ -940,6 +1246,22 @@
           <w:bCs/>
         </w:rPr>
         <w:t>0min?</w:t>
+      </w:r>
+    </w:p>
+    <w:p>
+      <w:pPr>
+        <w:spacing w:after="0" w:line="240" w:lineRule="auto"/>
+        <w:ind w:left="1068"/>
+        <w:jc w:val="both"/>
+        <w:rPr>
+          <w:bCs/>
+        </w:rPr>
+      </w:pPr>
+      <w:r>
+        <w:rPr>
+          <w:bCs/>
+        </w:rPr>
+        <w:t>R: 74,857%</w:t>
       </w:r>
     </w:p>
     <w:p>
@@ -960,12 +1282,14 @@
         </w:rPr>
         <w:t xml:space="preserve">Sorteando-se um aluno ao acaso, qual a probabilidade </w:t>
       </w:r>
+      <w:proofErr w:type="gramStart"/>
       <w:r>
         <w:rPr>
           <w:bCs/>
         </w:rPr>
         <w:t>dele</w:t>
       </w:r>
+      <w:proofErr w:type="gramEnd"/>
       <w:r>
         <w:rPr>
           <w:bCs/>
@@ -983,6 +1307,22 @@
           <w:bCs/>
         </w:rPr>
         <w:t>0min?</w:t>
+      </w:r>
+    </w:p>
+    <w:p>
+      <w:pPr>
+        <w:spacing w:after="0" w:line="240" w:lineRule="auto"/>
+        <w:ind w:left="1068"/>
+        <w:jc w:val="both"/>
+        <w:rPr>
+          <w:bCs/>
+        </w:rPr>
+      </w:pPr>
+      <w:r>
+        <w:rPr>
+          <w:bCs/>
+        </w:rPr>
+        <w:t>R:  9,176%</w:t>
       </w:r>
     </w:p>
     <w:p>
@@ -1006,25 +1346,20 @@
     </w:p>
     <w:p>
       <w:pPr>
+        <w:spacing w:after="0" w:line="240" w:lineRule="auto"/>
+        <w:ind w:left="1068"/>
         <w:jc w:val="both"/>
         <w:rPr>
-          <w:rFonts w:ascii="Arial" w:hAnsi="Arial" w:cs="Arial"/>
-          <w:b/>
-        </w:rPr>
-      </w:pPr>
+          <w:bCs/>
+        </w:rPr>
+      </w:pPr>
+      <w:r>
+        <w:rPr>
+          <w:bCs/>
+        </w:rPr>
+        <w:t>R: +- 145min</w:t>
+      </w:r>
     </w:p>
-    <w:p>
-      <w:pPr>
-        <w:ind w:firstLine="708"/>
-        <w:rPr>
-          <w:b/>
-          <w:bCs/>
-          <w:sz w:val="28"/>
-          <w:szCs w:val="28"/>
-        </w:rPr>
-      </w:pPr>
-    </w:p>
-    <w:p/>
     <w:p/>
     <w:p>
       <w:r>
@@ -1082,7 +1417,7 @@
 </file>
 
 <file path=word/endnotes.xml><?xml version="1.0" encoding="utf-8"?>
-<w:endnotes xmlns:wpc="http://schemas.microsoft.com/office/word/2010/wordprocessingCanvas" xmlns:cx="http://schemas.microsoft.com/office/drawing/2014/chartex" xmlns:cx1="http://schemas.microsoft.com/office/drawing/2015/9/8/chartex" xmlns:cx2="http://schemas.microsoft.com/office/drawing/2015/10/21/chartex" xmlns:cx3="http://schemas.microsoft.com/office/drawing/2016/5/9/chartex" xmlns:cx4="http://schemas.microsoft.com/office/drawing/2016/5/10/chartex" xmlns:cx5="http://schemas.microsoft.com/office/drawing/2016/5/11/chartex" xmlns:cx6="http://schemas.microsoft.com/office/drawing/2016/5/12/chartex" xmlns:cx7="http://schemas.microsoft.com/office/drawing/2016/5/13/chartex" xmlns:cx8="http://schemas.microsoft.com/office/drawing/2016/5/14/chartex" xmlns:mc="http://schemas.openxmlformats.org/markup-compatibility/2006" xmlns:aink="http://schemas.microsoft.com/office/drawing/2016/ink" xmlns:am3d="http://schemas.microsoft.com/office/drawing/2017/model3d" xmlns:o="urn:schemas-microsoft-com:office:office" xmlns:oel="http://schemas.microsoft.com/office/2019/extlst" xmlns:r="http://schemas.openxmlformats.org/officeDocument/2006/relationships" xmlns:m="http://schemas.openxmlformats.org/officeDocument/2006/math" xmlns:v="urn:schemas-microsoft-com:vml" xmlns:wp14="http://schemas.microsoft.com/office/word/2010/wordprocessingDrawing" xmlns:wp="http://schemas.openxmlformats.org/drawingml/2006/wordprocessingDrawing" xmlns:w10="urn:schemas-microsoft-com:office:word" xmlns:w="http://schemas.openxmlformats.org/wordprocessingml/2006/main" xmlns:w14="http://schemas.microsoft.com/office/word/2010/wordml" xmlns:w15="http://schemas.microsoft.com/office/word/2012/wordml" xmlns:w16cex="http://schemas.microsoft.com/office/word/2018/wordml/cex" xmlns:w16cid="http://schemas.microsoft.com/office/word/2016/wordml/cid" xmlns:w16="http://schemas.microsoft.com/office/word/2018/wordml" xmlns:w16du="http://schemas.microsoft.com/office/word/2023/wordml/word16du" xmlns:w16sdtdh="http://schemas.microsoft.com/office/word/2020/wordml/sdtdatahash" xmlns:w16se="http://schemas.microsoft.com/office/word/2015/wordml/symex" xmlns:wpg="http://schemas.microsoft.com/office/word/2010/wordprocessingGroup" xmlns:wpi="http://schemas.microsoft.com/office/word/2010/wordprocessingInk" xmlns:wne="http://schemas.microsoft.com/office/word/2006/wordml" xmlns:wps="http://schemas.microsoft.com/office/word/2010/wordprocessingShape" mc:Ignorable="w14 w15 w16se w16cid w16 w16cex w16sdtdh w16du wp14">
+<w:endnotes xmlns:wpc="http://schemas.microsoft.com/office/word/2010/wordprocessingCanvas" xmlns:cx="http://schemas.microsoft.com/office/drawing/2014/chartex" xmlns:cx1="http://schemas.microsoft.com/office/drawing/2015/9/8/chartex" xmlns:cx2="http://schemas.microsoft.com/office/drawing/2015/10/21/chartex" xmlns:cx3="http://schemas.microsoft.com/office/drawing/2016/5/9/chartex" xmlns:cx4="http://schemas.microsoft.com/office/drawing/2016/5/10/chartex" xmlns:cx5="http://schemas.microsoft.com/office/drawing/2016/5/11/chartex" xmlns:cx6="http://schemas.microsoft.com/office/drawing/2016/5/12/chartex" xmlns:cx7="http://schemas.microsoft.com/office/drawing/2016/5/13/chartex" xmlns:cx8="http://schemas.microsoft.com/office/drawing/2016/5/14/chartex" xmlns:mc="http://schemas.openxmlformats.org/markup-compatibility/2006" xmlns:aink="http://schemas.microsoft.com/office/drawing/2016/ink" xmlns:am3d="http://schemas.microsoft.com/office/drawing/2017/model3d" xmlns:o="urn:schemas-microsoft-com:office:office" xmlns:oel="http://schemas.microsoft.com/office/2019/extlst" xmlns:r="http://schemas.openxmlformats.org/officeDocument/2006/relationships" xmlns:m="http://schemas.openxmlformats.org/officeDocument/2006/math" xmlns:v="urn:schemas-microsoft-com:vml" xmlns:wp14="http://schemas.microsoft.com/office/word/2010/wordprocessingDrawing" xmlns:wp="http://schemas.openxmlformats.org/drawingml/2006/wordprocessingDrawing" xmlns:w10="urn:schemas-microsoft-com:office:word" xmlns:w="http://schemas.openxmlformats.org/wordprocessingml/2006/main" xmlns:w14="http://schemas.microsoft.com/office/word/2010/wordml" xmlns:w15="http://schemas.microsoft.com/office/word/2012/wordml" xmlns:w16cex="http://schemas.microsoft.com/office/word/2018/wordml/cex" xmlns:w16cid="http://schemas.microsoft.com/office/word/2016/wordml/cid" xmlns:w16="http://schemas.microsoft.com/office/word/2018/wordml" xmlns:w16du="http://schemas.microsoft.com/office/word/2023/wordml/word16du" xmlns:w16sdtdh="http://schemas.microsoft.com/office/word/2020/wordml/sdtdatahash" xmlns:w16sdtfl="http://schemas.microsoft.com/office/word/2024/wordml/sdtformatlock" xmlns:w16se="http://schemas.microsoft.com/office/word/2015/wordml/symex" xmlns:wpg="http://schemas.microsoft.com/office/word/2010/wordprocessingGroup" xmlns:wpi="http://schemas.microsoft.com/office/word/2010/wordprocessingInk" xmlns:wne="http://schemas.microsoft.com/office/word/2006/wordml" xmlns:wps="http://schemas.microsoft.com/office/word/2010/wordprocessingShape" mc:Ignorable="w14 w15 w16se w16cid w16 w16cex w16sdtdh w16sdtfl w16du wp14">
   <w:endnote w:type="separator" w:id="-1">
     <w:p>
       <w:pPr>
@@ -1107,7 +1442,7 @@
 </file>
 
 <file path=word/footnotes.xml><?xml version="1.0" encoding="utf-8"?>
-<w:footnotes xmlns:wpc="http://schemas.microsoft.com/office/word/2010/wordprocessingCanvas" xmlns:cx="http://schemas.microsoft.com/office/drawing/2014/chartex" xmlns:cx1="http://schemas.microsoft.com/office/drawing/2015/9/8/chartex" xmlns:cx2="http://schemas.microsoft.com/office/drawing/2015/10/21/chartex" xmlns:cx3="http://schemas.microsoft.com/office/drawing/2016/5/9/chartex" xmlns:cx4="http://schemas.microsoft.com/office/drawing/2016/5/10/chartex" xmlns:cx5="http://schemas.microsoft.com/office/drawing/2016/5/11/chartex" xmlns:cx6="http://schemas.microsoft.com/office/drawing/2016/5/12/chartex" xmlns:cx7="http://schemas.microsoft.com/office/drawing/2016/5/13/chartex" xmlns:cx8="http://schemas.microsoft.com/office/drawing/2016/5/14/chartex" xmlns:mc="http://schemas.openxmlformats.org/markup-compatibility/2006" xmlns:aink="http://schemas.microsoft.com/office/drawing/2016/ink" xmlns:am3d="http://schemas.microsoft.com/office/drawing/2017/model3d" xmlns:o="urn:schemas-microsoft-com:office:office" xmlns:oel="http://schemas.microsoft.com/office/2019/extlst" xmlns:r="http://schemas.openxmlformats.org/officeDocument/2006/relationships" xmlns:m="http://schemas.openxmlformats.org/officeDocument/2006/math" xmlns:v="urn:schemas-microsoft-com:vml" xmlns:wp14="http://schemas.microsoft.com/office/word/2010/wordprocessingDrawing" xmlns:wp="http://schemas.openxmlformats.org/drawingml/2006/wordprocessingDrawing" xmlns:w10="urn:schemas-microsoft-com:office:word" xmlns:w="http://schemas.openxmlformats.org/wordprocessingml/2006/main" xmlns:w14="http://schemas.microsoft.com/office/word/2010/wordml" xmlns:w15="http://schemas.microsoft.com/office/word/2012/wordml" xmlns:w16cex="http://schemas.microsoft.com/office/word/2018/wordml/cex" xmlns:w16cid="http://schemas.microsoft.com/office/word/2016/wordml/cid" xmlns:w16="http://schemas.microsoft.com/office/word/2018/wordml" xmlns:w16du="http://schemas.microsoft.com/office/word/2023/wordml/word16du" xmlns:w16sdtdh="http://schemas.microsoft.com/office/word/2020/wordml/sdtdatahash" xmlns:w16se="http://schemas.microsoft.com/office/word/2015/wordml/symex" xmlns:wpg="http://schemas.microsoft.com/office/word/2010/wordprocessingGroup" xmlns:wpi="http://schemas.microsoft.com/office/word/2010/wordprocessingInk" xmlns:wne="http://schemas.microsoft.com/office/word/2006/wordml" xmlns:wps="http://schemas.microsoft.com/office/word/2010/wordprocessingShape" mc:Ignorable="w14 w15 w16se w16cid w16 w16cex w16sdtdh w16du wp14">
+<w:footnotes xmlns:wpc="http://schemas.microsoft.com/office/word/2010/wordprocessingCanvas" xmlns:cx="http://schemas.microsoft.com/office/drawing/2014/chartex" xmlns:cx1="http://schemas.microsoft.com/office/drawing/2015/9/8/chartex" xmlns:cx2="http://schemas.microsoft.com/office/drawing/2015/10/21/chartex" xmlns:cx3="http://schemas.microsoft.com/office/drawing/2016/5/9/chartex" xmlns:cx4="http://schemas.microsoft.com/office/drawing/2016/5/10/chartex" xmlns:cx5="http://schemas.microsoft.com/office/drawing/2016/5/11/chartex" xmlns:cx6="http://schemas.microsoft.com/office/drawing/2016/5/12/chartex" xmlns:cx7="http://schemas.microsoft.com/office/drawing/2016/5/13/chartex" xmlns:cx8="http://schemas.microsoft.com/office/drawing/2016/5/14/chartex" xmlns:mc="http://schemas.openxmlformats.org/markup-compatibility/2006" xmlns:aink="http://schemas.microsoft.com/office/drawing/2016/ink" xmlns:am3d="http://schemas.microsoft.com/office/drawing/2017/model3d" xmlns:o="urn:schemas-microsoft-com:office:office" xmlns:oel="http://schemas.microsoft.com/office/2019/extlst" xmlns:r="http://schemas.openxmlformats.org/officeDocument/2006/relationships" xmlns:m="http://schemas.openxmlformats.org/officeDocument/2006/math" xmlns:v="urn:schemas-microsoft-com:vml" xmlns:wp14="http://schemas.microsoft.com/office/word/2010/wordprocessingDrawing" xmlns:wp="http://schemas.openxmlformats.org/drawingml/2006/wordprocessingDrawing" xmlns:w10="urn:schemas-microsoft-com:office:word" xmlns:w="http://schemas.openxmlformats.org/wordprocessingml/2006/main" xmlns:w14="http://schemas.microsoft.com/office/word/2010/wordml" xmlns:w15="http://schemas.microsoft.com/office/word/2012/wordml" xmlns:w16cex="http://schemas.microsoft.com/office/word/2018/wordml/cex" xmlns:w16cid="http://schemas.microsoft.com/office/word/2016/wordml/cid" xmlns:w16="http://schemas.microsoft.com/office/word/2018/wordml" xmlns:w16du="http://schemas.microsoft.com/office/word/2023/wordml/word16du" xmlns:w16sdtdh="http://schemas.microsoft.com/office/word/2020/wordml/sdtdatahash" xmlns:w16sdtfl="http://schemas.microsoft.com/office/word/2024/wordml/sdtformatlock" xmlns:w16se="http://schemas.microsoft.com/office/word/2015/wordml/symex" xmlns:wpg="http://schemas.microsoft.com/office/word/2010/wordprocessingGroup" xmlns:wpi="http://schemas.microsoft.com/office/word/2010/wordprocessingInk" xmlns:wne="http://schemas.microsoft.com/office/word/2006/wordml" xmlns:wps="http://schemas.microsoft.com/office/word/2010/wordprocessingShape" mc:Ignorable="w14 w15 w16se w16cid w16 w16cex w16sdtdh w16sdtfl w16du wp14">
   <w:footnote w:type="separator" w:id="-1">
     <w:p>
       <w:pPr>
@@ -1132,7 +1467,7 @@
 </file>
 
 <file path=word/header1.xml><?xml version="1.0" encoding="utf-8"?>
-<w:hdr xmlns:wpc="http://schemas.microsoft.com/office/word/2010/wordprocessingCanvas" xmlns:cx="http://schemas.microsoft.com/office/drawing/2014/chartex" xmlns:cx1="http://schemas.microsoft.com/office/drawing/2015/9/8/chartex" xmlns:cx2="http://schemas.microsoft.com/office/drawing/2015/10/21/chartex" xmlns:cx3="http://schemas.microsoft.com/office/drawing/2016/5/9/chartex" xmlns:cx4="http://schemas.microsoft.com/office/drawing/2016/5/10/chartex" xmlns:cx5="http://schemas.microsoft.com/office/drawing/2016/5/11/chartex" xmlns:cx6="http://schemas.microsoft.com/office/drawing/2016/5/12/chartex" xmlns:cx7="http://schemas.microsoft.com/office/drawing/2016/5/13/chartex" xmlns:cx8="http://schemas.microsoft.com/office/drawing/2016/5/14/chartex" xmlns:mc="http://schemas.openxmlformats.org/markup-compatibility/2006" xmlns:aink="http://schemas.microsoft.com/office/drawing/2016/ink" xmlns:am3d="http://schemas.microsoft.com/office/drawing/2017/model3d" xmlns:o="urn:schemas-microsoft-com:office:office" xmlns:oel="http://schemas.microsoft.com/office/2019/extlst" xmlns:r="http://schemas.openxmlformats.org/officeDocument/2006/relationships" xmlns:m="http://schemas.openxmlformats.org/officeDocument/2006/math" xmlns:v="urn:schemas-microsoft-com:vml" xmlns:wp14="http://schemas.microsoft.com/office/word/2010/wordprocessingDrawing" xmlns:wp="http://schemas.openxmlformats.org/drawingml/2006/wordprocessingDrawing" xmlns:w10="urn:schemas-microsoft-com:office:word" xmlns:w="http://schemas.openxmlformats.org/wordprocessingml/2006/main" xmlns:w14="http://schemas.microsoft.com/office/word/2010/wordml" xmlns:w15="http://schemas.microsoft.com/office/word/2012/wordml" xmlns:w16cex="http://schemas.microsoft.com/office/word/2018/wordml/cex" xmlns:w16cid="http://schemas.microsoft.com/office/word/2016/wordml/cid" xmlns:w16="http://schemas.microsoft.com/office/word/2018/wordml" xmlns:w16du="http://schemas.microsoft.com/office/word/2023/wordml/word16du" xmlns:w16sdtdh="http://schemas.microsoft.com/office/word/2020/wordml/sdtdatahash" xmlns:w16se="http://schemas.microsoft.com/office/word/2015/wordml/symex" xmlns:wpg="http://schemas.microsoft.com/office/word/2010/wordprocessingGroup" xmlns:wpi="http://schemas.microsoft.com/office/word/2010/wordprocessingInk" xmlns:wne="http://schemas.microsoft.com/office/word/2006/wordml" xmlns:wps="http://schemas.microsoft.com/office/word/2010/wordprocessingShape" mc:Ignorable="w14 w15 w16se w16cid w16 w16cex w16sdtdh w16du wp14">
+<w:hdr xmlns:wpc="http://schemas.microsoft.com/office/word/2010/wordprocessingCanvas" xmlns:cx="http://schemas.microsoft.com/office/drawing/2014/chartex" xmlns:cx1="http://schemas.microsoft.com/office/drawing/2015/9/8/chartex" xmlns:cx2="http://schemas.microsoft.com/office/drawing/2015/10/21/chartex" xmlns:cx3="http://schemas.microsoft.com/office/drawing/2016/5/9/chartex" xmlns:cx4="http://schemas.microsoft.com/office/drawing/2016/5/10/chartex" xmlns:cx5="http://schemas.microsoft.com/office/drawing/2016/5/11/chartex" xmlns:cx6="http://schemas.microsoft.com/office/drawing/2016/5/12/chartex" xmlns:cx7="http://schemas.microsoft.com/office/drawing/2016/5/13/chartex" xmlns:cx8="http://schemas.microsoft.com/office/drawing/2016/5/14/chartex" xmlns:mc="http://schemas.openxmlformats.org/markup-compatibility/2006" xmlns:aink="http://schemas.microsoft.com/office/drawing/2016/ink" xmlns:am3d="http://schemas.microsoft.com/office/drawing/2017/model3d" xmlns:o="urn:schemas-microsoft-com:office:office" xmlns:oel="http://schemas.microsoft.com/office/2019/extlst" xmlns:r="http://schemas.openxmlformats.org/officeDocument/2006/relationships" xmlns:m="http://schemas.openxmlformats.org/officeDocument/2006/math" xmlns:v="urn:schemas-microsoft-com:vml" xmlns:wp14="http://schemas.microsoft.com/office/word/2010/wordprocessingDrawing" xmlns:wp="http://schemas.openxmlformats.org/drawingml/2006/wordprocessingDrawing" xmlns:w10="urn:schemas-microsoft-com:office:word" xmlns:w="http://schemas.openxmlformats.org/wordprocessingml/2006/main" xmlns:w14="http://schemas.microsoft.com/office/word/2010/wordml" xmlns:w15="http://schemas.microsoft.com/office/word/2012/wordml" xmlns:w16cex="http://schemas.microsoft.com/office/word/2018/wordml/cex" xmlns:w16cid="http://schemas.microsoft.com/office/word/2016/wordml/cid" xmlns:w16="http://schemas.microsoft.com/office/word/2018/wordml" xmlns:w16du="http://schemas.microsoft.com/office/word/2023/wordml/word16du" xmlns:w16sdtdh="http://schemas.microsoft.com/office/word/2020/wordml/sdtdatahash" xmlns:w16sdtfl="http://schemas.microsoft.com/office/word/2024/wordml/sdtformatlock" xmlns:w16se="http://schemas.microsoft.com/office/word/2015/wordml/symex" xmlns:wpg="http://schemas.microsoft.com/office/word/2010/wordprocessingGroup" xmlns:wpi="http://schemas.microsoft.com/office/word/2010/wordprocessingInk" xmlns:wne="http://schemas.microsoft.com/office/word/2006/wordml" xmlns:wps="http://schemas.microsoft.com/office/word/2010/wordprocessingShape" mc:Ignorable="w14 w15 w16se w16cid w16 w16cex w16sdtdh w16sdtfl w16du wp14">
   <w:p>
     <w:pPr>
       <w:pStyle w:val="Cabealho"/>
@@ -1193,7 +1528,7 @@
 </file>
 
 <file path=word/numbering.xml><?xml version="1.0" encoding="utf-8"?>
-<w:numbering xmlns:wpc="http://schemas.microsoft.com/office/word/2010/wordprocessingCanvas" xmlns:cx="http://schemas.microsoft.com/office/drawing/2014/chartex" xmlns:cx1="http://schemas.microsoft.com/office/drawing/2015/9/8/chartex" xmlns:cx2="http://schemas.microsoft.com/office/drawing/2015/10/21/chartex" xmlns:cx3="http://schemas.microsoft.com/office/drawing/2016/5/9/chartex" xmlns:cx4="http://schemas.microsoft.com/office/drawing/2016/5/10/chartex" xmlns:cx5="http://schemas.microsoft.com/office/drawing/2016/5/11/chartex" xmlns:cx6="http://schemas.microsoft.com/office/drawing/2016/5/12/chartex" xmlns:cx7="http://schemas.microsoft.com/office/drawing/2016/5/13/chartex" xmlns:cx8="http://schemas.microsoft.com/office/drawing/2016/5/14/chartex" xmlns:mc="http://schemas.openxmlformats.org/markup-compatibility/2006" xmlns:aink="http://schemas.microsoft.com/office/drawing/2016/ink" xmlns:am3d="http://schemas.microsoft.com/office/drawing/2017/model3d" xmlns:o="urn:schemas-microsoft-com:office:office" xmlns:oel="http://schemas.microsoft.com/office/2019/extlst" xmlns:r="http://schemas.openxmlformats.org/officeDocument/2006/relationships" xmlns:m="http://schemas.openxmlformats.org/officeDocument/2006/math" xmlns:v="urn:schemas-microsoft-com:vml" xmlns:wp14="http://schemas.microsoft.com/office/word/2010/wordprocessingDrawing" xmlns:wp="http://schemas.openxmlformats.org/drawingml/2006/wordprocessingDrawing" xmlns:w10="urn:schemas-microsoft-com:office:word" xmlns:w="http://schemas.openxmlformats.org/wordprocessingml/2006/main" xmlns:w14="http://schemas.microsoft.com/office/word/2010/wordml" xmlns:w15="http://schemas.microsoft.com/office/word/2012/wordml" xmlns:w16cex="http://schemas.microsoft.com/office/word/2018/wordml/cex" xmlns:w16cid="http://schemas.microsoft.com/office/word/2016/wordml/cid" xmlns:w16="http://schemas.microsoft.com/office/word/2018/wordml" xmlns:w16du="http://schemas.microsoft.com/office/word/2023/wordml/word16du" xmlns:w16sdtdh="http://schemas.microsoft.com/office/word/2020/wordml/sdtdatahash" xmlns:w16se="http://schemas.microsoft.com/office/word/2015/wordml/symex" xmlns:wpg="http://schemas.microsoft.com/office/word/2010/wordprocessingGroup" xmlns:wpi="http://schemas.microsoft.com/office/word/2010/wordprocessingInk" xmlns:wne="http://schemas.microsoft.com/office/word/2006/wordml" xmlns:wps="http://schemas.microsoft.com/office/word/2010/wordprocessingShape" mc:Ignorable="w14 w15 w16se w16cid w16 w16cex w16sdtdh w16du wp14">
+<w:numbering xmlns:wpc="http://schemas.microsoft.com/office/word/2010/wordprocessingCanvas" xmlns:cx="http://schemas.microsoft.com/office/drawing/2014/chartex" xmlns:cx1="http://schemas.microsoft.com/office/drawing/2015/9/8/chartex" xmlns:cx2="http://schemas.microsoft.com/office/drawing/2015/10/21/chartex" xmlns:cx3="http://schemas.microsoft.com/office/drawing/2016/5/9/chartex" xmlns:cx4="http://schemas.microsoft.com/office/drawing/2016/5/10/chartex" xmlns:cx5="http://schemas.microsoft.com/office/drawing/2016/5/11/chartex" xmlns:cx6="http://schemas.microsoft.com/office/drawing/2016/5/12/chartex" xmlns:cx7="http://schemas.microsoft.com/office/drawing/2016/5/13/chartex" xmlns:cx8="http://schemas.microsoft.com/office/drawing/2016/5/14/chartex" xmlns:mc="http://schemas.openxmlformats.org/markup-compatibility/2006" xmlns:aink="http://schemas.microsoft.com/office/drawing/2016/ink" xmlns:am3d="http://schemas.microsoft.com/office/drawing/2017/model3d" xmlns:o="urn:schemas-microsoft-com:office:office" xmlns:oel="http://schemas.microsoft.com/office/2019/extlst" xmlns:r="http://schemas.openxmlformats.org/officeDocument/2006/relationships" xmlns:m="http://schemas.openxmlformats.org/officeDocument/2006/math" xmlns:v="urn:schemas-microsoft-com:vml" xmlns:wp14="http://schemas.microsoft.com/office/word/2010/wordprocessingDrawing" xmlns:wp="http://schemas.openxmlformats.org/drawingml/2006/wordprocessingDrawing" xmlns:w10="urn:schemas-microsoft-com:office:word" xmlns:w="http://schemas.openxmlformats.org/wordprocessingml/2006/main" xmlns:w14="http://schemas.microsoft.com/office/word/2010/wordml" xmlns:w15="http://schemas.microsoft.com/office/word/2012/wordml" xmlns:w16cex="http://schemas.microsoft.com/office/word/2018/wordml/cex" xmlns:w16cid="http://schemas.microsoft.com/office/word/2016/wordml/cid" xmlns:w16="http://schemas.microsoft.com/office/word/2018/wordml" xmlns:w16du="http://schemas.microsoft.com/office/word/2023/wordml/word16du" xmlns:w16sdtdh="http://schemas.microsoft.com/office/word/2020/wordml/sdtdatahash" xmlns:w16sdtfl="http://schemas.microsoft.com/office/word/2024/wordml/sdtformatlock" xmlns:w16se="http://schemas.microsoft.com/office/word/2015/wordml/symex" xmlns:wpg="http://schemas.microsoft.com/office/word/2010/wordprocessingGroup" xmlns:wpi="http://schemas.microsoft.com/office/word/2010/wordprocessingInk" xmlns:wne="http://schemas.microsoft.com/office/word/2006/wordml" xmlns:wps="http://schemas.microsoft.com/office/word/2010/wordprocessingShape" mc:Ignorable="w14 w15 w16se w16cid w16 w16cex w16sdtdh w16sdtfl w16du wp14">
   <w:abstractNum w:abstractNumId="0" w15:restartNumberingAfterBreak="0">
     <w:nsid w:val="01F307A9"/>
     <w:multiLevelType w:val="hybridMultilevel"/>
@@ -5772,7 +6107,7 @@
 </file>
 
 <file path=word/styles.xml><?xml version="1.0" encoding="utf-8"?>
-<w:styles xmlns:mc="http://schemas.openxmlformats.org/markup-compatibility/2006" xmlns:r="http://schemas.openxmlformats.org/officeDocument/2006/relationships" xmlns:w="http://schemas.openxmlformats.org/wordprocessingml/2006/main" xmlns:w14="http://schemas.microsoft.com/office/word/2010/wordml" xmlns:w15="http://schemas.microsoft.com/office/word/2012/wordml" xmlns:w16cex="http://schemas.microsoft.com/office/word/2018/wordml/cex" xmlns:w16cid="http://schemas.microsoft.com/office/word/2016/wordml/cid" xmlns:w16="http://schemas.microsoft.com/office/word/2018/wordml" xmlns:w16du="http://schemas.microsoft.com/office/word/2023/wordml/word16du" xmlns:w16sdtdh="http://schemas.microsoft.com/office/word/2020/wordml/sdtdatahash" xmlns:w16se="http://schemas.microsoft.com/office/word/2015/wordml/symex" mc:Ignorable="w14 w15 w16se w16cid w16 w16cex w16sdtdh w16du">
+<w:styles xmlns:mc="http://schemas.openxmlformats.org/markup-compatibility/2006" xmlns:r="http://schemas.openxmlformats.org/officeDocument/2006/relationships" xmlns:w="http://schemas.openxmlformats.org/wordprocessingml/2006/main" xmlns:w14="http://schemas.microsoft.com/office/word/2010/wordml" xmlns:w15="http://schemas.microsoft.com/office/word/2012/wordml" xmlns:w16cex="http://schemas.microsoft.com/office/word/2018/wordml/cex" xmlns:w16cid="http://schemas.microsoft.com/office/word/2016/wordml/cid" xmlns:w16="http://schemas.microsoft.com/office/word/2018/wordml" xmlns:w16du="http://schemas.microsoft.com/office/word/2023/wordml/word16du" xmlns:w16sdtdh="http://schemas.microsoft.com/office/word/2020/wordml/sdtdatahash" xmlns:w16sdtfl="http://schemas.microsoft.com/office/word/2024/wordml/sdtformatlock" xmlns:w16se="http://schemas.microsoft.com/office/word/2015/wordml/symex" mc:Ignorable="w14 w15 w16se w16cid w16 w16cex w16sdtdh w16sdtfl w16du">
   <w:docDefaults>
     <w:rPrDefault>
       <w:rPr>

</xml_diff>